<commit_message>
moved stuff over to intro, figures for section 3
</commit_message>
<xml_diff>
--- a/Notes/INTRO/Biology/Cell polarity.docx
+++ b/Notes/INTRO/Biology/Cell polarity.docx
@@ -4,7 +4,6 @@
   <w:body>
     <w:p>
       <w:pPr>
-        <w:spacing w:line="360" w:lineRule="auto"/>
         <w:jc w:val="both"/>
         <w:rPr>
           <w:rFonts w:cstheme="minorHAnsi"/>
@@ -27,18 +26,16 @@
     </w:p>
     <w:p>
       <w:pPr>
-        <w:spacing w:line="360" w:lineRule="auto"/>
-        <w:jc w:val="both"/>
-        <w:rPr>
-          <w:rFonts w:cstheme="minorHAnsi"/>
-          <w:sz w:val="22"/>
-          <w:szCs w:val="22"/>
-        </w:rPr>
-      </w:pPr>
-    </w:p>
-    <w:p>
-      <w:pPr>
-        <w:spacing w:line="360" w:lineRule="auto"/>
+        <w:jc w:val="both"/>
+        <w:rPr>
+          <w:rFonts w:cstheme="minorHAnsi"/>
+          <w:sz w:val="22"/>
+          <w:szCs w:val="22"/>
+        </w:rPr>
+      </w:pPr>
+    </w:p>
+    <w:p>
+      <w:pPr>
         <w:jc w:val="both"/>
         <w:rPr>
           <w:rFonts w:cstheme="minorHAnsi"/>
@@ -57,7 +54,6 @@
     </w:p>
     <w:p>
       <w:pPr>
-        <w:spacing w:line="360" w:lineRule="auto"/>
         <w:jc w:val="both"/>
         <w:rPr>
           <w:rFonts w:cstheme="minorHAnsi"/>
@@ -70,7 +66,6 @@
     </w:p>
     <w:p>
       <w:pPr>
-        <w:spacing w:line="360" w:lineRule="auto"/>
         <w:jc w:val="both"/>
         <w:rPr>
           <w:rFonts w:cstheme="minorHAnsi"/>
@@ -93,18 +88,16 @@
     </w:p>
     <w:p>
       <w:pPr>
-        <w:spacing w:line="360" w:lineRule="auto"/>
-        <w:jc w:val="both"/>
-        <w:rPr>
-          <w:rFonts w:cstheme="minorHAnsi"/>
-          <w:sz w:val="22"/>
-          <w:szCs w:val="22"/>
-        </w:rPr>
-      </w:pPr>
-    </w:p>
-    <w:p>
-      <w:pPr>
-        <w:spacing w:line="360" w:lineRule="auto"/>
+        <w:jc w:val="both"/>
+        <w:rPr>
+          <w:rFonts w:cstheme="minorHAnsi"/>
+          <w:sz w:val="22"/>
+          <w:szCs w:val="22"/>
+        </w:rPr>
+      </w:pPr>
+    </w:p>
+    <w:p>
+      <w:pPr>
         <w:jc w:val="both"/>
         <w:rPr>
           <w:rFonts w:cstheme="minorHAnsi"/>
@@ -187,18 +180,16 @@
     </w:p>
     <w:p>
       <w:pPr>
-        <w:spacing w:line="360" w:lineRule="auto"/>
-        <w:jc w:val="both"/>
-        <w:rPr>
-          <w:rFonts w:cstheme="minorHAnsi"/>
-          <w:sz w:val="22"/>
-          <w:szCs w:val="22"/>
-        </w:rPr>
-      </w:pPr>
-    </w:p>
-    <w:p>
-      <w:pPr>
-        <w:spacing w:line="360" w:lineRule="auto"/>
+        <w:jc w:val="both"/>
+        <w:rPr>
+          <w:rFonts w:cstheme="minorHAnsi"/>
+          <w:sz w:val="22"/>
+          <w:szCs w:val="22"/>
+        </w:rPr>
+      </w:pPr>
+    </w:p>
+    <w:p>
+      <w:pPr>
         <w:jc w:val="both"/>
         <w:rPr>
           <w:rFonts w:cstheme="minorHAnsi"/>
@@ -217,18 +208,16 @@
     </w:p>
     <w:p>
       <w:pPr>
-        <w:spacing w:line="360" w:lineRule="auto"/>
-        <w:jc w:val="both"/>
-        <w:rPr>
-          <w:rFonts w:cstheme="minorHAnsi"/>
-          <w:sz w:val="22"/>
-          <w:szCs w:val="22"/>
-        </w:rPr>
-      </w:pPr>
-    </w:p>
-    <w:p>
-      <w:pPr>
-        <w:spacing w:line="360" w:lineRule="auto"/>
+        <w:jc w:val="both"/>
+        <w:rPr>
+          <w:rFonts w:cstheme="minorHAnsi"/>
+          <w:sz w:val="22"/>
+          <w:szCs w:val="22"/>
+        </w:rPr>
+      </w:pPr>
+    </w:p>
+    <w:p>
+      <w:pPr>
         <w:jc w:val="both"/>
         <w:rPr>
           <w:rFonts w:cstheme="minorHAnsi"/>
@@ -283,29 +272,26 @@
     </w:p>
     <w:p>
       <w:pPr>
-        <w:spacing w:line="360" w:lineRule="auto"/>
-        <w:jc w:val="both"/>
-        <w:rPr>
-          <w:rFonts w:cstheme="minorHAnsi"/>
-          <w:sz w:val="22"/>
-          <w:szCs w:val="22"/>
-        </w:rPr>
-      </w:pPr>
-    </w:p>
-    <w:p>
-      <w:pPr>
-        <w:spacing w:line="360" w:lineRule="auto"/>
-        <w:jc w:val="both"/>
-        <w:rPr>
-          <w:rFonts w:cstheme="minorHAnsi"/>
-          <w:sz w:val="22"/>
-          <w:szCs w:val="22"/>
-        </w:rPr>
-      </w:pPr>
-    </w:p>
-    <w:p>
-      <w:pPr>
-        <w:spacing w:line="360" w:lineRule="auto"/>
+        <w:jc w:val="both"/>
+        <w:rPr>
+          <w:rFonts w:cstheme="minorHAnsi"/>
+          <w:sz w:val="22"/>
+          <w:szCs w:val="22"/>
+        </w:rPr>
+      </w:pPr>
+    </w:p>
+    <w:p>
+      <w:pPr>
+        <w:jc w:val="both"/>
+        <w:rPr>
+          <w:rFonts w:cstheme="minorHAnsi"/>
+          <w:sz w:val="22"/>
+          <w:szCs w:val="22"/>
+        </w:rPr>
+      </w:pPr>
+    </w:p>
+    <w:p>
+      <w:pPr>
         <w:jc w:val="both"/>
         <w:rPr>
           <w:rFonts w:cstheme="minorHAnsi"/>
@@ -328,18 +314,16 @@
     </w:p>
     <w:p>
       <w:pPr>
-        <w:spacing w:line="360" w:lineRule="auto"/>
-        <w:jc w:val="both"/>
-        <w:rPr>
-          <w:rFonts w:cstheme="minorHAnsi"/>
-          <w:sz w:val="22"/>
-          <w:szCs w:val="22"/>
-        </w:rPr>
-      </w:pPr>
-    </w:p>
-    <w:p>
-      <w:pPr>
-        <w:spacing w:line="360" w:lineRule="auto"/>
+        <w:jc w:val="both"/>
+        <w:rPr>
+          <w:rFonts w:cstheme="minorHAnsi"/>
+          <w:sz w:val="22"/>
+          <w:szCs w:val="22"/>
+        </w:rPr>
+      </w:pPr>
+    </w:p>
+    <w:p>
+      <w:pPr>
         <w:jc w:val="both"/>
         <w:rPr>
           <w:rFonts w:cstheme="minorHAnsi"/>
@@ -358,18 +342,16 @@
     </w:p>
     <w:p>
       <w:pPr>
-        <w:spacing w:line="360" w:lineRule="auto"/>
-        <w:jc w:val="both"/>
-        <w:rPr>
-          <w:rFonts w:cstheme="minorHAnsi"/>
-          <w:sz w:val="22"/>
-          <w:szCs w:val="22"/>
-        </w:rPr>
-      </w:pPr>
-    </w:p>
-    <w:p>
-      <w:pPr>
-        <w:spacing w:line="360" w:lineRule="auto"/>
+        <w:jc w:val="both"/>
+        <w:rPr>
+          <w:rFonts w:cstheme="minorHAnsi"/>
+          <w:sz w:val="22"/>
+          <w:szCs w:val="22"/>
+        </w:rPr>
+      </w:pPr>
+    </w:p>
+    <w:p>
+      <w:pPr>
         <w:jc w:val="both"/>
         <w:rPr>
           <w:rFonts w:cstheme="minorHAnsi"/>
@@ -388,18 +370,16 @@
     </w:p>
     <w:p>
       <w:pPr>
-        <w:spacing w:line="360" w:lineRule="auto"/>
-        <w:jc w:val="both"/>
-        <w:rPr>
-          <w:rFonts w:cstheme="minorHAnsi"/>
-          <w:sz w:val="22"/>
-          <w:szCs w:val="22"/>
-        </w:rPr>
-      </w:pPr>
-    </w:p>
-    <w:p>
-      <w:pPr>
-        <w:spacing w:line="360" w:lineRule="auto"/>
+        <w:jc w:val="both"/>
+        <w:rPr>
+          <w:rFonts w:cstheme="minorHAnsi"/>
+          <w:sz w:val="22"/>
+          <w:szCs w:val="22"/>
+        </w:rPr>
+      </w:pPr>
+    </w:p>
+    <w:p>
+      <w:pPr>
         <w:jc w:val="both"/>
         <w:rPr>
           <w:rFonts w:cstheme="minorHAnsi"/>
@@ -418,40 +398,36 @@
     </w:p>
     <w:p>
       <w:pPr>
-        <w:spacing w:line="360" w:lineRule="auto"/>
-        <w:jc w:val="both"/>
-        <w:rPr>
-          <w:rFonts w:cstheme="minorHAnsi"/>
-          <w:sz w:val="22"/>
-          <w:szCs w:val="22"/>
-        </w:rPr>
-      </w:pPr>
-    </w:p>
-    <w:p>
-      <w:pPr>
-        <w:spacing w:line="360" w:lineRule="auto"/>
-        <w:jc w:val="both"/>
-        <w:rPr>
-          <w:rFonts w:cstheme="minorHAnsi"/>
-          <w:sz w:val="22"/>
-          <w:szCs w:val="22"/>
-        </w:rPr>
-      </w:pPr>
-    </w:p>
-    <w:p>
-      <w:pPr>
-        <w:spacing w:line="360" w:lineRule="auto"/>
-        <w:jc w:val="both"/>
-        <w:rPr>
-          <w:rFonts w:cstheme="minorHAnsi"/>
-          <w:sz w:val="22"/>
-          <w:szCs w:val="22"/>
-        </w:rPr>
-      </w:pPr>
-    </w:p>
-    <w:p>
-      <w:pPr>
-        <w:spacing w:line="360" w:lineRule="auto"/>
+        <w:jc w:val="both"/>
+        <w:rPr>
+          <w:rFonts w:cstheme="minorHAnsi"/>
+          <w:sz w:val="22"/>
+          <w:szCs w:val="22"/>
+        </w:rPr>
+      </w:pPr>
+    </w:p>
+    <w:p>
+      <w:pPr>
+        <w:jc w:val="both"/>
+        <w:rPr>
+          <w:rFonts w:cstheme="minorHAnsi"/>
+          <w:sz w:val="22"/>
+          <w:szCs w:val="22"/>
+        </w:rPr>
+      </w:pPr>
+    </w:p>
+    <w:p>
+      <w:pPr>
+        <w:jc w:val="both"/>
+        <w:rPr>
+          <w:rFonts w:cstheme="minorHAnsi"/>
+          <w:sz w:val="22"/>
+          <w:szCs w:val="22"/>
+        </w:rPr>
+      </w:pPr>
+    </w:p>
+    <w:p>
+      <w:pPr>
         <w:jc w:val="both"/>
         <w:rPr>
           <w:rFonts w:cstheme="minorHAnsi"/>
@@ -474,7 +450,6 @@
     </w:p>
     <w:p>
       <w:pPr>
-        <w:spacing w:line="360" w:lineRule="auto"/>
         <w:jc w:val="both"/>
         <w:rPr>
           <w:rFonts w:cstheme="minorHAnsi"/>
@@ -487,7 +462,6 @@
     </w:p>
     <w:p>
       <w:pPr>
-        <w:spacing w:line="360" w:lineRule="auto"/>
         <w:jc w:val="both"/>
         <w:rPr>
           <w:rFonts w:cstheme="minorHAnsi"/>
@@ -506,7 +480,6 @@
     </w:p>
     <w:p>
       <w:pPr>
-        <w:spacing w:line="360" w:lineRule="auto"/>
         <w:jc w:val="both"/>
         <w:rPr>
           <w:rFonts w:cstheme="minorHAnsi"/>
@@ -519,7 +492,6 @@
     </w:p>
     <w:p>
       <w:pPr>
-        <w:spacing w:line="360" w:lineRule="auto"/>
         <w:jc w:val="both"/>
         <w:rPr>
           <w:rFonts w:cstheme="minorHAnsi"/>
@@ -626,7 +598,6 @@
         <w:autoSpaceDE w:val="0"/>
         <w:autoSpaceDN w:val="0"/>
         <w:adjustRightInd w:val="0"/>
-        <w:spacing w:line="360" w:lineRule="auto"/>
         <w:jc w:val="both"/>
         <w:rPr>
           <w:rFonts w:cstheme="minorHAnsi"/>
@@ -640,7 +611,6 @@
         <w:autoSpaceDE w:val="0"/>
         <w:autoSpaceDN w:val="0"/>
         <w:adjustRightInd w:val="0"/>
-        <w:spacing w:line="360" w:lineRule="auto"/>
         <w:jc w:val="both"/>
         <w:rPr>
           <w:rFonts w:cstheme="minorHAnsi"/>
@@ -724,7 +694,6 @@
         <w:autoSpaceDE w:val="0"/>
         <w:autoSpaceDN w:val="0"/>
         <w:adjustRightInd w:val="0"/>
-        <w:spacing w:line="360" w:lineRule="auto"/>
         <w:jc w:val="both"/>
         <w:rPr>
           <w:rFonts w:cstheme="minorHAnsi"/>
@@ -739,7 +708,6 @@
         <w:autoSpaceDE w:val="0"/>
         <w:autoSpaceDN w:val="0"/>
         <w:adjustRightInd w:val="0"/>
-        <w:spacing w:line="360" w:lineRule="auto"/>
         <w:jc w:val="both"/>
         <w:rPr>
           <w:rFonts w:cstheme="minorHAnsi"/>
@@ -783,19 +751,17 @@
         <w:autoSpaceDE w:val="0"/>
         <w:autoSpaceDN w:val="0"/>
         <w:adjustRightInd w:val="0"/>
-        <w:spacing w:line="360" w:lineRule="auto"/>
-        <w:jc w:val="both"/>
-        <w:rPr>
-          <w:rFonts w:cstheme="minorHAnsi"/>
-          <w:sz w:val="22"/>
-          <w:szCs w:val="22"/>
-          <w:lang w:val="en-US"/>
-        </w:rPr>
-      </w:pPr>
-    </w:p>
-    <w:p>
-      <w:pPr>
-        <w:spacing w:line="360" w:lineRule="auto"/>
+        <w:jc w:val="both"/>
+        <w:rPr>
+          <w:rFonts w:cstheme="minorHAnsi"/>
+          <w:sz w:val="22"/>
+          <w:szCs w:val="22"/>
+          <w:lang w:val="en-US"/>
+        </w:rPr>
+      </w:pPr>
+    </w:p>
+    <w:p>
+      <w:pPr>
         <w:rPr>
           <w:rFonts w:cstheme="minorHAnsi"/>
           <w:sz w:val="22"/>
@@ -840,7 +806,6 @@
           <w:szCs w:val="22"/>
           <w:lang w:val="en-US"/>
         </w:rPr>
-        <w:lastRenderedPageBreak/>
         <w:t>e.g.</w:t>
       </w:r>
       <w:proofErr w:type="gramEnd"/>
@@ -856,18 +821,16 @@
     </w:p>
     <w:p>
       <w:pPr>
-        <w:spacing w:line="360" w:lineRule="auto"/>
-        <w:rPr>
-          <w:rFonts w:cstheme="minorHAnsi"/>
-          <w:sz w:val="22"/>
-          <w:szCs w:val="22"/>
-          <w:lang w:val="en-US"/>
-        </w:rPr>
-      </w:pPr>
-    </w:p>
-    <w:p>
-      <w:pPr>
-        <w:spacing w:line="360" w:lineRule="auto"/>
+        <w:rPr>
+          <w:rFonts w:cstheme="minorHAnsi"/>
+          <w:sz w:val="22"/>
+          <w:szCs w:val="22"/>
+          <w:lang w:val="en-US"/>
+        </w:rPr>
+      </w:pPr>
+    </w:p>
+    <w:p>
+      <w:pPr>
         <w:rPr>
           <w:rFonts w:cstheme="minorHAnsi"/>
           <w:i/>
@@ -889,7 +852,6 @@
     </w:p>
     <w:p>
       <w:pPr>
-        <w:spacing w:line="360" w:lineRule="auto"/>
         <w:rPr>
           <w:rFonts w:cstheme="minorHAnsi"/>
           <w:sz w:val="22"/>
@@ -925,17 +887,15 @@
     </w:p>
     <w:p>
       <w:pPr>
-        <w:spacing w:line="360" w:lineRule="auto"/>
-        <w:rPr>
-          <w:rFonts w:cstheme="minorHAnsi"/>
-          <w:sz w:val="22"/>
-          <w:szCs w:val="22"/>
-        </w:rPr>
-      </w:pPr>
-    </w:p>
-    <w:p>
-      <w:pPr>
-        <w:spacing w:line="360" w:lineRule="auto"/>
+        <w:rPr>
+          <w:rFonts w:cstheme="minorHAnsi"/>
+          <w:sz w:val="22"/>
+          <w:szCs w:val="22"/>
+        </w:rPr>
+      </w:pPr>
+    </w:p>
+    <w:p>
+      <w:pPr>
         <w:rPr>
           <w:rFonts w:cstheme="minorHAnsi"/>
           <w:sz w:val="22"/>
@@ -953,17 +913,15 @@
     </w:p>
     <w:p>
       <w:pPr>
-        <w:spacing w:line="360" w:lineRule="auto"/>
-        <w:rPr>
-          <w:rFonts w:cstheme="minorHAnsi"/>
-          <w:sz w:val="22"/>
-          <w:szCs w:val="22"/>
-        </w:rPr>
-      </w:pPr>
-    </w:p>
-    <w:p>
-      <w:pPr>
-        <w:spacing w:line="360" w:lineRule="auto"/>
+        <w:rPr>
+          <w:rFonts w:cstheme="minorHAnsi"/>
+          <w:sz w:val="22"/>
+          <w:szCs w:val="22"/>
+        </w:rPr>
+      </w:pPr>
+    </w:p>
+    <w:p>
+      <w:pPr>
         <w:rPr>
           <w:rFonts w:cstheme="minorHAnsi"/>
           <w:sz w:val="22"/>
@@ -981,17 +939,15 @@
     </w:p>
     <w:p>
       <w:pPr>
-        <w:spacing w:line="360" w:lineRule="auto"/>
-        <w:rPr>
-          <w:rFonts w:cstheme="minorHAnsi"/>
-          <w:sz w:val="22"/>
-          <w:szCs w:val="22"/>
-        </w:rPr>
-      </w:pPr>
-    </w:p>
-    <w:p>
-      <w:pPr>
-        <w:spacing w:line="360" w:lineRule="auto"/>
+        <w:rPr>
+          <w:rFonts w:cstheme="minorHAnsi"/>
+          <w:sz w:val="22"/>
+          <w:szCs w:val="22"/>
+        </w:rPr>
+      </w:pPr>
+    </w:p>
+    <w:p>
+      <w:pPr>
         <w:rPr>
           <w:rFonts w:cstheme="minorHAnsi"/>
           <w:sz w:val="22"/>
@@ -1009,7 +965,6 @@
     </w:p>
     <w:p>
       <w:pPr>
-        <w:spacing w:line="360" w:lineRule="auto"/>
         <w:rPr>
           <w:rFonts w:cstheme="minorHAnsi"/>
           <w:sz w:val="22"/>
@@ -1027,17 +982,15 @@
     </w:p>
     <w:p>
       <w:pPr>
-        <w:spacing w:line="360" w:lineRule="auto"/>
-        <w:rPr>
-          <w:rFonts w:cstheme="minorHAnsi"/>
-          <w:sz w:val="22"/>
-          <w:szCs w:val="22"/>
-        </w:rPr>
-      </w:pPr>
-    </w:p>
-    <w:p>
-      <w:pPr>
-        <w:spacing w:line="360" w:lineRule="auto"/>
+        <w:rPr>
+          <w:rFonts w:cstheme="minorHAnsi"/>
+          <w:sz w:val="22"/>
+          <w:szCs w:val="22"/>
+        </w:rPr>
+      </w:pPr>
+    </w:p>
+    <w:p>
+      <w:pPr>
         <w:rPr>
           <w:rFonts w:cstheme="minorHAnsi"/>
           <w:sz w:val="22"/>
@@ -1055,17 +1008,15 @@
     </w:p>
     <w:p>
       <w:pPr>
-        <w:spacing w:line="360" w:lineRule="auto"/>
-        <w:rPr>
-          <w:rFonts w:cstheme="minorHAnsi"/>
-          <w:sz w:val="22"/>
-          <w:szCs w:val="22"/>
-        </w:rPr>
-      </w:pPr>
-    </w:p>
-    <w:p>
-      <w:pPr>
-        <w:spacing w:line="360" w:lineRule="auto"/>
+        <w:rPr>
+          <w:rFonts w:cstheme="minorHAnsi"/>
+          <w:sz w:val="22"/>
+          <w:szCs w:val="22"/>
+        </w:rPr>
+      </w:pPr>
+    </w:p>
+    <w:p>
+      <w:pPr>
         <w:rPr>
           <w:rFonts w:cstheme="minorHAnsi"/>
           <w:sz w:val="22"/>
@@ -1101,17 +1052,15 @@
     </w:p>
     <w:p>
       <w:pPr>
-        <w:spacing w:line="360" w:lineRule="auto"/>
-        <w:rPr>
-          <w:rFonts w:cstheme="minorHAnsi"/>
-          <w:sz w:val="22"/>
-          <w:szCs w:val="22"/>
-        </w:rPr>
-      </w:pPr>
-    </w:p>
-    <w:p>
-      <w:pPr>
-        <w:spacing w:line="360" w:lineRule="auto"/>
+        <w:rPr>
+          <w:rFonts w:cstheme="minorHAnsi"/>
+          <w:sz w:val="22"/>
+          <w:szCs w:val="22"/>
+        </w:rPr>
+      </w:pPr>
+    </w:p>
+    <w:p>
+      <w:pPr>
         <w:rPr>
           <w:rFonts w:cstheme="minorHAnsi"/>
           <w:sz w:val="22"/>
@@ -1171,17 +1120,15 @@
     </w:p>
     <w:p>
       <w:pPr>
-        <w:spacing w:line="360" w:lineRule="auto"/>
-        <w:rPr>
-          <w:rFonts w:cstheme="minorHAnsi"/>
-          <w:sz w:val="22"/>
-          <w:szCs w:val="22"/>
-        </w:rPr>
-      </w:pPr>
-    </w:p>
-    <w:p>
-      <w:pPr>
-        <w:spacing w:line="360" w:lineRule="auto"/>
+        <w:rPr>
+          <w:rFonts w:cstheme="minorHAnsi"/>
+          <w:sz w:val="22"/>
+          <w:szCs w:val="22"/>
+        </w:rPr>
+      </w:pPr>
+    </w:p>
+    <w:p>
+      <w:pPr>
         <w:rPr>
           <w:rFonts w:cstheme="minorHAnsi"/>
           <w:sz w:val="22"/>
@@ -1251,47 +1198,42 @@
     </w:p>
     <w:p>
       <w:pPr>
-        <w:spacing w:line="360" w:lineRule="auto"/>
-        <w:rPr>
-          <w:rFonts w:cstheme="minorHAnsi"/>
-          <w:sz w:val="22"/>
-          <w:szCs w:val="22"/>
-        </w:rPr>
-      </w:pPr>
-    </w:p>
-    <w:p>
-      <w:pPr>
-        <w:spacing w:line="360" w:lineRule="auto"/>
-        <w:rPr>
-          <w:rFonts w:cstheme="minorHAnsi"/>
-          <w:sz w:val="22"/>
-          <w:szCs w:val="22"/>
-        </w:rPr>
-      </w:pPr>
-    </w:p>
-    <w:p>
-      <w:pPr>
-        <w:spacing w:line="360" w:lineRule="auto"/>
-        <w:rPr>
-          <w:rFonts w:cstheme="minorHAnsi"/>
-          <w:sz w:val="22"/>
-          <w:szCs w:val="22"/>
-        </w:rPr>
-      </w:pPr>
-    </w:p>
-    <w:p>
-      <w:pPr>
-        <w:spacing w:line="360" w:lineRule="auto"/>
-        <w:rPr>
-          <w:rFonts w:cstheme="minorHAnsi"/>
-          <w:sz w:val="22"/>
-          <w:szCs w:val="22"/>
-        </w:rPr>
-      </w:pPr>
-    </w:p>
-    <w:p>
-      <w:pPr>
-        <w:spacing w:line="360" w:lineRule="auto"/>
+        <w:rPr>
+          <w:rFonts w:cstheme="minorHAnsi"/>
+          <w:sz w:val="22"/>
+          <w:szCs w:val="22"/>
+        </w:rPr>
+      </w:pPr>
+    </w:p>
+    <w:p>
+      <w:pPr>
+        <w:rPr>
+          <w:rFonts w:cstheme="minorHAnsi"/>
+          <w:sz w:val="22"/>
+          <w:szCs w:val="22"/>
+        </w:rPr>
+      </w:pPr>
+    </w:p>
+    <w:p>
+      <w:pPr>
+        <w:rPr>
+          <w:rFonts w:cstheme="minorHAnsi"/>
+          <w:sz w:val="22"/>
+          <w:szCs w:val="22"/>
+        </w:rPr>
+      </w:pPr>
+    </w:p>
+    <w:p>
+      <w:pPr>
+        <w:rPr>
+          <w:rFonts w:cstheme="minorHAnsi"/>
+          <w:sz w:val="22"/>
+          <w:szCs w:val="22"/>
+        </w:rPr>
+      </w:pPr>
+    </w:p>
+    <w:p>
+      <w:pPr>
         <w:rPr>
           <w:rFonts w:cstheme="minorHAnsi"/>
           <w:i/>
@@ -1313,7 +1255,6 @@
     </w:p>
     <w:p>
       <w:pPr>
-        <w:spacing w:line="360" w:lineRule="auto"/>
         <w:rPr>
           <w:rFonts w:cstheme="minorHAnsi"/>
           <w:i/>
@@ -1325,7 +1266,6 @@
     </w:p>
     <w:p>
       <w:pPr>
-        <w:spacing w:line="360" w:lineRule="auto"/>
         <w:rPr>
           <w:rFonts w:cstheme="minorHAnsi"/>
           <w:i/>
@@ -1337,7 +1277,6 @@
     </w:p>
     <w:p>
       <w:pPr>
-        <w:spacing w:line="360" w:lineRule="auto"/>
         <w:rPr>
           <w:rFonts w:cstheme="minorHAnsi"/>
           <w:sz w:val="22"/>

</xml_diff>